<commit_message>
Cost Benefit Analysis update
Looks more like our Test 1 question
</commit_message>
<xml_diff>
--- a/Documentation/2 Feasibility Matrix /02 Feasibility Matrix with Cost Benefit Analysis.docx
+++ b/Documentation/2 Feasibility Matrix /02 Feasibility Matrix with Cost Benefit Analysis.docx
@@ -220,8 +220,6 @@
             <w:tcW w:w="1134" w:type="dxa"/>
           </w:tcPr>
           <w:p>
-            <w:bookmarkStart w:id="0" w:name="_GoBack"/>
-            <w:bookmarkEnd w:id="0"/>
             <w:r>
               <w:t>15%</w:t>
             </w:r>
@@ -2407,6 +2405,15 @@
           <w:sz w:val="24"/>
         </w:rPr>
       </w:pPr>
+      <w:r>
+        <w:rPr>
+          <w:b/>
+          <w:sz w:val="24"/>
+        </w:rPr>
+        <w:t>(Redo)</w:t>
+      </w:r>
+      <w:bookmarkStart w:id="0" w:name="_GoBack"/>
+      <w:bookmarkEnd w:id="0"/>
     </w:p>
     <w:sectPr>
       <w:pgSz w:w="11906" w:h="16838"/>

</xml_diff>